<commit_message>
update wait element custom
</commit_message>
<xml_diff>
--- a/Document/linh-tinh/Final-Sumary-v1-1-ask.docx
+++ b/Document/linh-tinh/Final-Sumary-v1-1-ask.docx
@@ -2359,8 +2359,6 @@
           <w:szCs w:val="24"/>
         </w:rPr>
       </w:pPr>
-      <w:bookmarkStart w:id="4" w:name="_GoBack"/>
-      <w:bookmarkEnd w:id="4"/>
     </w:p>
     <w:p>
       <w:pPr>
@@ -3210,15 +3208,379 @@
         </w:rPr>
         <w:t xml:space="preserve">) </w:t>
       </w:r>
+      <w:r>
+        <w:rPr>
+          <w:rFonts w:ascii="Times New Roman" w:hAnsi="Times New Roman" w:cs="Times New Roman"/>
+          <w:sz w:val="24"/>
+          <w:szCs w:val="24"/>
+        </w:rPr>
+        <w:t>.</w:t>
+      </w:r>
+      <w:r>
+        <w:rPr>
+          <w:rFonts w:ascii="Times New Roman" w:hAnsi="Times New Roman" w:cs="Times New Roman"/>
+          <w:sz w:val="24"/>
+          <w:szCs w:val="24"/>
+        </w:rPr>
+        <w:t xml:space="preserve"> </w:t>
+      </w:r>
+      <w:r>
+        <w:rPr>
+          <w:rFonts w:ascii="Times New Roman" w:hAnsi="Times New Roman" w:cs="Times New Roman"/>
+          <w:sz w:val="24"/>
+          <w:szCs w:val="24"/>
+        </w:rPr>
+        <w:t>M</w:t>
+      </w:r>
+      <w:r>
+        <w:rPr>
+          <w:rFonts w:ascii="Times New Roman" w:hAnsi="Times New Roman" w:cs="Times New Roman"/>
+          <w:sz w:val="24"/>
+          <w:szCs w:val="24"/>
+        </w:rPr>
+        <w:t>ột</w:t>
+      </w:r>
+      <w:r>
+        <w:rPr>
+          <w:rFonts w:ascii="Times New Roman" w:hAnsi="Times New Roman" w:cs="Times New Roman"/>
+          <w:sz w:val="24"/>
+          <w:szCs w:val="24"/>
+          <w:lang w:val="vi-VN"/>
+        </w:rPr>
+        <w:t xml:space="preserve"> cách giải quyết tốt hơn là </w:t>
+      </w:r>
+      <w:r>
+        <w:rPr>
+          <w:rFonts w:ascii="Times New Roman" w:hAnsi="Times New Roman" w:cs="Times New Roman"/>
+          <w:sz w:val="24"/>
+          <w:szCs w:val="24"/>
+        </w:rPr>
+        <w:t>tạo</w:t>
+      </w:r>
+      <w:r>
+        <w:rPr>
+          <w:rFonts w:ascii="Times New Roman" w:hAnsi="Times New Roman" w:cs="Times New Roman"/>
+          <w:sz w:val="24"/>
+          <w:szCs w:val="24"/>
+          <w:lang w:val="vi-VN"/>
+        </w:rPr>
+        <w:t xml:space="preserve"> ra một method </w:t>
+      </w:r>
+      <w:r>
+        <w:rPr>
+          <w:rFonts w:ascii="Times New Roman" w:hAnsi="Times New Roman" w:cs="Times New Roman"/>
+          <w:sz w:val="24"/>
+          <w:szCs w:val="24"/>
+          <w:lang w:val="vi-VN"/>
+        </w:rPr>
+        <w:t xml:space="preserve">tại page mà ta muốn trả về giá trị là instance của </w:t>
+      </w:r>
+      <w:r>
+        <w:rPr>
+          <w:rFonts w:ascii="Times New Roman" w:hAnsi="Times New Roman" w:cs="Times New Roman"/>
+          <w:sz w:val="24"/>
+          <w:szCs w:val="24"/>
+          <w:lang w:val="vi-VN"/>
+        </w:rPr>
+        <w:t>page, vd:</w:t>
+      </w:r>
     </w:p>
     <w:p>
       <w:pPr>
-        <w:rPr>
-          <w:rFonts w:ascii="Times New Roman" w:hAnsi="Times New Roman" w:cs="Times New Roman"/>
-          <w:sz w:val="24"/>
-          <w:szCs w:val="24"/>
-        </w:rPr>
-      </w:pPr>
+        <w:pStyle w:val="ListParagraph"/>
+        <w:numPr>
+          <w:ilvl w:val="1"/>
+          <w:numId w:val="7"/>
+        </w:numPr>
+        <w:rPr>
+          <w:rFonts w:ascii="Times New Roman" w:hAnsi="Times New Roman" w:cs="Times New Roman"/>
+          <w:sz w:val="24"/>
+          <w:szCs w:val="24"/>
+          <w:lang w:val="vi-VN"/>
+        </w:rPr>
+      </w:pPr>
+      <w:r>
+        <w:rPr>
+          <w:rFonts w:ascii="Times New Roman" w:hAnsi="Times New Roman" w:cs="Times New Roman"/>
+          <w:sz w:val="24"/>
+          <w:szCs w:val="24"/>
+          <w:lang w:val="vi-VN"/>
+        </w:rPr>
+        <w:t>Ta có dashboard là parent class mà ta muốn một method nào đó của class trả về instance củ</w:t>
+      </w:r>
+      <w:r>
+        <w:rPr>
+          <w:rFonts w:ascii="Times New Roman" w:hAnsi="Times New Roman" w:cs="Times New Roman"/>
+          <w:sz w:val="24"/>
+          <w:szCs w:val="24"/>
+          <w:lang w:val="vi-VN"/>
+        </w:rPr>
+        <w:t xml:space="preserve">a </w:t>
+      </w:r>
+      <w:r>
+        <w:rPr>
+          <w:rFonts w:ascii="Times New Roman" w:hAnsi="Times New Roman" w:cs="Times New Roman"/>
+          <w:sz w:val="24"/>
+          <w:szCs w:val="24"/>
+          <w:lang w:val="vi-VN"/>
+        </w:rPr>
+        <w:t xml:space="preserve">dashboard’s </w:t>
+      </w:r>
+      <w:r>
+        <w:rPr>
+          <w:rFonts w:ascii="Times New Roman" w:hAnsi="Times New Roman" w:cs="Times New Roman"/>
+          <w:sz w:val="24"/>
+          <w:szCs w:val="24"/>
+          <w:lang w:val="vi-VN"/>
+        </w:rPr>
+        <w:t>child-class</w:t>
+      </w:r>
+      <w:r>
+        <w:rPr>
+          <w:rFonts w:ascii="Times New Roman" w:hAnsi="Times New Roman" w:cs="Times New Roman"/>
+          <w:sz w:val="24"/>
+          <w:szCs w:val="24"/>
+          <w:lang w:val="vi-VN"/>
+        </w:rPr>
+        <w:t xml:space="preserve"> </w:t>
+      </w:r>
+      <w:r>
+        <w:rPr>
+          <w:rFonts w:ascii="Times New Roman" w:hAnsi="Times New Roman" w:cs="Times New Roman"/>
+          <w:noProof/>
+          <w:sz w:val="24"/>
+          <w:szCs w:val="24"/>
+        </w:rPr>
+        <w:drawing>
+          <wp:inline distT="0" distB="0" distL="0" distR="0">
+            <wp:extent cx="4709795" cy="1535430"/>
+            <wp:effectExtent l="0" t="0" r="0" b="7620"/>
+            <wp:docPr id="4" name="Picture 4" descr="C:\Users\tuan.manh.dao\AppData\Local\Microsoft\Windows\INetCache\Content.Word\return-instance-of-page-dashboard.png"/>
+            <wp:cNvGraphicFramePr>
+              <a:graphicFrameLocks xmlns:a="http://schemas.openxmlformats.org/drawingml/2006/main" noChangeAspect="1"/>
+            </wp:cNvGraphicFramePr>
+            <a:graphic xmlns:a="http://schemas.openxmlformats.org/drawingml/2006/main">
+              <a:graphicData uri="http://schemas.openxmlformats.org/drawingml/2006/picture">
+                <pic:pic xmlns:pic="http://schemas.openxmlformats.org/drawingml/2006/picture">
+                  <pic:nvPicPr>
+                    <pic:cNvPr id="0" name="Picture 16" descr="C:\Users\tuan.manh.dao\AppData\Local\Microsoft\Windows\INetCache\Content.Word\return-instance-of-page-dashboard.png"/>
+                    <pic:cNvPicPr>
+                      <a:picLocks noChangeAspect="1" noChangeArrowheads="1"/>
+                    </pic:cNvPicPr>
+                  </pic:nvPicPr>
+                  <pic:blipFill>
+                    <a:blip r:embed="rId6">
+                      <a:extLst>
+                        <a:ext uri="{28A0092B-C50C-407E-A947-70E740481C1C}">
+                          <a14:useLocalDpi xmlns:a14="http://schemas.microsoft.com/office/drawing/2010/main" val="0"/>
+                        </a:ext>
+                      </a:extLst>
+                    </a:blip>
+                    <a:srcRect/>
+                    <a:stretch>
+                      <a:fillRect/>
+                    </a:stretch>
+                  </pic:blipFill>
+                  <pic:spPr bwMode="auto">
+                    <a:xfrm>
+                      <a:off x="0" y="0"/>
+                      <a:ext cx="4709795" cy="1535430"/>
+                    </a:xfrm>
+                    <a:prstGeom prst="rect">
+                      <a:avLst/>
+                    </a:prstGeom>
+                    <a:noFill/>
+                    <a:ln>
+                      <a:noFill/>
+                    </a:ln>
+                  </pic:spPr>
+                </pic:pic>
+              </a:graphicData>
+            </a:graphic>
+          </wp:inline>
+        </w:drawing>
+      </w:r>
+    </w:p>
+    <w:p>
+      <w:pPr>
+        <w:pStyle w:val="ListParagraph"/>
+        <w:ind w:left="1080"/>
+        <w:rPr>
+          <w:rFonts w:ascii="Times New Roman" w:hAnsi="Times New Roman" w:cs="Times New Roman"/>
+          <w:sz w:val="24"/>
+          <w:szCs w:val="24"/>
+          <w:lang w:val="vi-VN"/>
+        </w:rPr>
+      </w:pPr>
+    </w:p>
+    <w:p>
+      <w:pPr>
+        <w:pStyle w:val="ListParagraph"/>
+        <w:numPr>
+          <w:ilvl w:val="1"/>
+          <w:numId w:val="7"/>
+        </w:numPr>
+        <w:rPr>
+          <w:rFonts w:ascii="Times New Roman" w:hAnsi="Times New Roman" w:cs="Times New Roman"/>
+          <w:sz w:val="24"/>
+          <w:szCs w:val="24"/>
+          <w:lang w:val="vi-VN"/>
+        </w:rPr>
+      </w:pPr>
+      <w:r>
+        <w:rPr>
+          <w:rFonts w:ascii="Times New Roman" w:hAnsi="Times New Roman" w:cs="Times New Roman"/>
+          <w:sz w:val="24"/>
+          <w:szCs w:val="24"/>
+          <w:lang w:val="vi-VN"/>
+        </w:rPr>
+        <w:t xml:space="preserve">ReportingPage là </w:t>
+      </w:r>
+      <w:r>
+        <w:rPr>
+          <w:rFonts w:ascii="Times New Roman" w:hAnsi="Times New Roman" w:cs="Times New Roman"/>
+          <w:sz w:val="24"/>
+          <w:szCs w:val="24"/>
+          <w:lang w:val="vi-VN"/>
+        </w:rPr>
+        <w:t>dashboard’s child-class</w:t>
+      </w:r>
+      <w:r>
+        <w:rPr>
+          <w:rFonts w:ascii="Times New Roman" w:hAnsi="Times New Roman" w:cs="Times New Roman"/>
+          <w:sz w:val="24"/>
+          <w:szCs w:val="24"/>
+          <w:lang w:val="vi-VN"/>
+        </w:rPr>
+        <w:t xml:space="preserve"> </w:t>
+      </w:r>
+      <w:r>
+        <w:rPr>
+          <w:rFonts w:ascii="Times New Roman" w:hAnsi="Times New Roman" w:cs="Times New Roman"/>
+          <w:sz w:val="24"/>
+          <w:szCs w:val="24"/>
+          <w:lang w:val="vi-VN"/>
+        </w:rPr>
+        <w:pict>
+          <v:shapetype id="_x0000_t75" coordsize="21600,21600" o:spt="75" o:preferrelative="t" path="m@4@5l@4@11@9@11@9@5xe" filled="f" stroked="f">
+            <v:stroke joinstyle="miter"/>
+            <v:formulas>
+              <v:f eqn="if lineDrawn pixelLineWidth 0"/>
+              <v:f eqn="sum @0 1 0"/>
+              <v:f eqn="sum 0 0 @1"/>
+              <v:f eqn="prod @2 1 2"/>
+              <v:f eqn="prod @3 21600 pixelWidth"/>
+              <v:f eqn="prod @3 21600 pixelHeight"/>
+              <v:f eqn="sum @0 0 1"/>
+              <v:f eqn="prod @6 1 2"/>
+              <v:f eqn="prod @7 21600 pixelWidth"/>
+              <v:f eqn="sum @8 21600 0"/>
+              <v:f eqn="prod @7 21600 pixelHeight"/>
+              <v:f eqn="sum @10 21600 0"/>
+            </v:formulas>
+            <v:path o:extrusionok="f" gradientshapeok="t" o:connecttype="rect"/>
+            <o:lock v:ext="edit" aspectratio="t"/>
+          </v:shapetype>
+          <v:shape id="_x0000_i1025" type="#_x0000_t75" style="width:334.5pt;height:119.25pt">
+            <v:imagedata r:id="rId7" o:title="return-instance-of-page"/>
+          </v:shape>
+        </w:pict>
+      </w:r>
+    </w:p>
+    <w:p>
+      <w:pPr>
+        <w:pStyle w:val="ListParagraph"/>
+        <w:ind w:left="1800"/>
+        <w:rPr>
+          <w:rFonts w:ascii="Times New Roman" w:hAnsi="Times New Roman" w:cs="Times New Roman"/>
+          <w:sz w:val="24"/>
+          <w:szCs w:val="24"/>
+          <w:lang w:val="vi-VN"/>
+        </w:rPr>
+      </w:pPr>
+    </w:p>
+    <w:p>
+      <w:pPr>
+        <w:pStyle w:val="ListParagraph"/>
+        <w:ind w:left="1800"/>
+        <w:rPr>
+          <w:rFonts w:ascii="Times New Roman" w:hAnsi="Times New Roman" w:cs="Times New Roman"/>
+          <w:sz w:val="24"/>
+          <w:szCs w:val="24"/>
+          <w:lang w:val="vi-VN"/>
+        </w:rPr>
+      </w:pPr>
+    </w:p>
+    <w:p>
+      <w:pPr>
+        <w:pStyle w:val="ListParagraph"/>
+        <w:numPr>
+          <w:ilvl w:val="0"/>
+          <w:numId w:val="7"/>
+        </w:numPr>
+        <w:rPr>
+          <w:rFonts w:ascii="Times New Roman" w:hAnsi="Times New Roman" w:cs="Times New Roman"/>
+          <w:sz w:val="24"/>
+          <w:szCs w:val="24"/>
+          <w:lang w:val="vi-VN"/>
+        </w:rPr>
+      </w:pPr>
+      <w:r>
+        <w:rPr>
+          <w:rFonts w:ascii="Times New Roman" w:hAnsi="Times New Roman" w:cs="Times New Roman"/>
+          <w:sz w:val="24"/>
+          <w:szCs w:val="24"/>
+          <w:lang w:val="vi-VN"/>
+        </w:rPr>
+        <w:t>Khi ta throw một Error</w:t>
+      </w:r>
+      <w:r>
+        <w:rPr>
+          <w:rFonts w:ascii="Times New Roman" w:hAnsi="Times New Roman" w:cs="Times New Roman"/>
+          <w:sz w:val="24"/>
+          <w:szCs w:val="24"/>
+          <w:lang w:val="vi-VN"/>
+        </w:rPr>
+        <w:t xml:space="preserve"> ta muốn</w:t>
+      </w:r>
+      <w:r>
+        <w:rPr>
+          <w:rFonts w:ascii="Times New Roman" w:hAnsi="Times New Roman" w:cs="Times New Roman"/>
+          <w:sz w:val="24"/>
+          <w:szCs w:val="24"/>
+          <w:lang w:val="vi-VN"/>
+        </w:rPr>
+        <w:t xml:space="preserve"> chỗ nào mà chương trình </w:t>
+      </w:r>
+      <w:r>
+        <w:rPr>
+          <w:rFonts w:ascii="Times New Roman" w:hAnsi="Times New Roman" w:cs="Times New Roman"/>
+          <w:sz w:val="24"/>
+          <w:szCs w:val="24"/>
+          <w:lang w:val="vi-VN"/>
+        </w:rPr>
+        <w:t>chạy</w:t>
+      </w:r>
+      <w:r>
+        <w:rPr>
+          <w:rFonts w:ascii="Times New Roman" w:hAnsi="Times New Roman" w:cs="Times New Roman"/>
+          <w:sz w:val="24"/>
+          <w:szCs w:val="24"/>
+          <w:lang w:val="vi-VN"/>
+        </w:rPr>
+        <w:t xml:space="preserve"> tới chỗ đó thì chương trình sẽ dừng lại và báo lỗi </w:t>
+      </w:r>
+      <w:r>
+        <w:rPr>
+          <w:rFonts w:ascii="Times New Roman" w:hAnsi="Times New Roman" w:cs="Times New Roman"/>
+          <w:sz w:val="24"/>
+          <w:szCs w:val="24"/>
+          <w:lang w:val="vi-VN"/>
+        </w:rPr>
+        <w:t>.</w:t>
+      </w:r>
+      <w:bookmarkStart w:id="4" w:name="_GoBack"/>
+      <w:bookmarkEnd w:id="4"/>
     </w:p>
     <w:sectPr>
       <w:pgSz w:w="12240" w:h="15840"/>

</xml_diff>